<commit_message>
Atualizado em 14.06.2022 | Atualização do DER e Relatório
</commit_message>
<xml_diff>
--- a/DER Projeto/Relatório das Tabelas.docx
+++ b/DER Projeto/Relatório das Tabelas.docx
@@ -1,6 +1,6 @@
 
 <file path=word/document.xml><?xml version="1.0" encoding="utf-8"?>
-<w:document xmlns:wpc="http://schemas.microsoft.com/office/word/2010/wordprocessingCanvas" xmlns:cx="http://schemas.microsoft.com/office/drawing/2014/chartex" xmlns:cx1="http://schemas.microsoft.com/office/drawing/2015/9/8/chartex" xmlns:cx2="http://schemas.microsoft.com/office/drawing/2015/10/21/chartex" xmlns:cx3="http://schemas.microsoft.com/office/drawing/2016/5/9/chartex" xmlns:cx4="http://schemas.microsoft.com/office/drawing/2016/5/10/chartex" xmlns:cx5="http://schemas.microsoft.com/office/drawing/2016/5/11/chartex" xmlns:cx6="http://schemas.microsoft.com/office/drawing/2016/5/12/chartex" xmlns:cx7="http://schemas.microsoft.com/office/drawing/2016/5/13/chartex" xmlns:cx8="http://schemas.microsoft.com/office/drawing/2016/5/14/chartex" xmlns:mc="http://schemas.openxmlformats.org/markup-compatibility/2006" xmlns:aink="http://schemas.microsoft.com/office/drawing/2016/ink" xmlns:am3d="http://schemas.microsoft.com/office/drawing/2017/model3d" xmlns:o="urn:schemas-microsoft-com:office:office" xmlns:r="http://schemas.openxmlformats.org/officeDocument/2006/relationships" xmlns:m="http://schemas.openxmlformats.org/officeDocument/2006/math" xmlns:v="urn:schemas-microsoft-com:vml" xmlns:wp14="http://schemas.microsoft.com/office/word/2010/wordprocessingDrawing" xmlns:wp="http://schemas.openxmlformats.org/drawingml/2006/wordprocessingDrawing" xmlns:w10="urn:schemas-microsoft-com:office:word" xmlns:w="http://schemas.openxmlformats.org/wordprocessingml/2006/main" xmlns:w14="http://schemas.microsoft.com/office/word/2010/wordml" xmlns:w15="http://schemas.microsoft.com/office/word/2012/wordml" xmlns:w16cex="http://schemas.microsoft.com/office/word/2018/wordml/cex" xmlns:w16cid="http://schemas.microsoft.com/office/word/2016/wordml/cid" xmlns:w16="http://schemas.microsoft.com/office/word/2018/wordml" xmlns:w16sdtdh="http://schemas.microsoft.com/office/word/2020/wordml/sdtdatahash" xmlns:w16se="http://schemas.microsoft.com/office/word/2015/wordml/symex" xmlns:wpg="http://schemas.microsoft.com/office/word/2010/wordprocessingGroup" xmlns:wpi="http://schemas.microsoft.com/office/word/2010/wordprocessingInk" xmlns:wne="http://schemas.microsoft.com/office/word/2006/wordml" xmlns:wps="http://schemas.microsoft.com/office/word/2010/wordprocessingShape" mc:Ignorable="w14 w15 w16se w16cid w16 w16cex w16sdtdh wp14">
+<w:document xmlns:wpc="http://schemas.microsoft.com/office/word/2010/wordprocessingCanvas" xmlns:cx="http://schemas.microsoft.com/office/drawing/2014/chartex" xmlns:cx1="http://schemas.microsoft.com/office/drawing/2015/9/8/chartex" xmlns:cx2="http://schemas.microsoft.com/office/drawing/2015/10/21/chartex" xmlns:cx3="http://schemas.microsoft.com/office/drawing/2016/5/9/chartex" xmlns:cx4="http://schemas.microsoft.com/office/drawing/2016/5/10/chartex" xmlns:cx5="http://schemas.microsoft.com/office/drawing/2016/5/11/chartex" xmlns:cx6="http://schemas.microsoft.com/office/drawing/2016/5/12/chartex" xmlns:cx7="http://schemas.microsoft.com/office/drawing/2016/5/13/chartex" xmlns:cx8="http://schemas.microsoft.com/office/drawing/2016/5/14/chartex" xmlns:mc="http://schemas.openxmlformats.org/markup-compatibility/2006" xmlns:aink="http://schemas.microsoft.com/office/drawing/2016/ink" xmlns:am3d="http://schemas.microsoft.com/office/drawing/2017/model3d" xmlns:o="urn:schemas-microsoft-com:office:office" xmlns:oel="http://schemas.microsoft.com/office/2019/extlst" xmlns:r="http://schemas.openxmlformats.org/officeDocument/2006/relationships" xmlns:m="http://schemas.openxmlformats.org/officeDocument/2006/math" xmlns:v="urn:schemas-microsoft-com:vml" xmlns:wp14="http://schemas.microsoft.com/office/word/2010/wordprocessingDrawing" xmlns:wp="http://schemas.openxmlformats.org/drawingml/2006/wordprocessingDrawing" xmlns:w10="urn:schemas-microsoft-com:office:word" xmlns:w="http://schemas.openxmlformats.org/wordprocessingml/2006/main" xmlns:w14="http://schemas.microsoft.com/office/word/2010/wordml" xmlns:w15="http://schemas.microsoft.com/office/word/2012/wordml" xmlns:w16cex="http://schemas.microsoft.com/office/word/2018/wordml/cex" xmlns:w16cid="http://schemas.microsoft.com/office/word/2016/wordml/cid" xmlns:w16="http://schemas.microsoft.com/office/word/2018/wordml" xmlns:w16sdtdh="http://schemas.microsoft.com/office/word/2020/wordml/sdtdatahash" xmlns:w16se="http://schemas.microsoft.com/office/word/2015/wordml/symex" xmlns:wpg="http://schemas.microsoft.com/office/word/2010/wordprocessingGroup" xmlns:wpi="http://schemas.microsoft.com/office/word/2010/wordprocessingInk" xmlns:wne="http://schemas.microsoft.com/office/word/2006/wordml" xmlns:wps="http://schemas.microsoft.com/office/word/2010/wordprocessingShape" mc:Ignorable="w14 w15 w16se w16cid w16 w16cex w16sdtdh wp14">
   <w:body>
     <w:p>
       <w:pPr>
@@ -19,19 +19,17 @@
           <w:sz w:val="28"/>
           <w:szCs w:val="28"/>
         </w:rPr>
-        <w:t>RELATÓRIO DAS TABELAS – PROJETO INTEGRADOR (GRUPO 2)</w:t>
-      </w:r>
-    </w:p>
-    <w:p>
-      <w:pPr>
-        <w:spacing w:line="240" w:lineRule="auto"/>
+        <w:t xml:space="preserve">RELATÓRIO DAS TABELAS – PROJETO INTEGRADOR </w:t>
+      </w:r>
+      <w:r>
         <w:rPr>
           <w:b/>
           <w:bCs/>
           <w:sz w:val="28"/>
           <w:szCs w:val="28"/>
         </w:rPr>
-      </w:pPr>
+        <w:t xml:space="preserve">CAIV </w:t>
+      </w:r>
       <w:r>
         <w:rPr>
           <w:b/>
@@ -39,6 +37,26 @@
           <w:sz w:val="28"/>
           <w:szCs w:val="28"/>
         </w:rPr>
+        <w:t>(GRUPO 2)</w:t>
+      </w:r>
+    </w:p>
+    <w:p>
+      <w:pPr>
+        <w:spacing w:line="240" w:lineRule="auto"/>
+        <w:rPr>
+          <w:b/>
+          <w:bCs/>
+          <w:sz w:val="28"/>
+          <w:szCs w:val="28"/>
+        </w:rPr>
+      </w:pPr>
+      <w:r>
+        <w:rPr>
+          <w:b/>
+          <w:bCs/>
+          <w:sz w:val="28"/>
+          <w:szCs w:val="28"/>
+        </w:rPr>
         <w:t>Integrantes:</w:t>
       </w:r>
     </w:p>
@@ -55,17 +73,8 @@
           <w:sz w:val="24"/>
           <w:szCs w:val="24"/>
         </w:rPr>
-        <w:t xml:space="preserve">Ana </w:t>
-      </w:r>
-      <w:proofErr w:type="spellStart"/>
-      <w:r>
-        <w:rPr>
-          <w:sz w:val="24"/>
-          <w:szCs w:val="24"/>
-        </w:rPr>
-        <w:t>Carolyna</w:t>
-      </w:r>
-      <w:proofErr w:type="spellEnd"/>
+        <w:t>Ana Carolyna</w:t>
+      </w:r>
     </w:p>
     <w:p>
       <w:pPr>
@@ -75,21 +84,12 @@
           <w:szCs w:val="24"/>
         </w:rPr>
       </w:pPr>
-      <w:proofErr w:type="spellStart"/>
-      <w:r>
-        <w:rPr>
-          <w:sz w:val="24"/>
-          <w:szCs w:val="24"/>
-        </w:rPr>
-        <w:t>Benior</w:t>
-      </w:r>
-      <w:proofErr w:type="spellEnd"/>
-      <w:r>
-        <w:rPr>
-          <w:sz w:val="24"/>
-          <w:szCs w:val="24"/>
-        </w:rPr>
-        <w:t xml:space="preserve"> Cardoso</w:t>
+      <w:r>
+        <w:rPr>
+          <w:sz w:val="24"/>
+          <w:szCs w:val="24"/>
+        </w:rPr>
+        <w:t>Benior Cardoso</w:t>
       </w:r>
     </w:p>
     <w:p>
@@ -187,10 +187,10 @@
           <w:noProof/>
         </w:rPr>
         <w:drawing>
-          <wp:inline distT="0" distB="0" distL="0" distR="0" wp14:anchorId="3696105B" wp14:editId="162FD589">
-            <wp:extent cx="5400675" cy="1543050"/>
-            <wp:effectExtent l="0" t="0" r="9525" b="0"/>
-            <wp:docPr id="1" name="Imagem 1"/>
+          <wp:inline distT="0" distB="0" distL="0" distR="0" wp14:anchorId="3B586E64" wp14:editId="1D74BAAD">
+            <wp:extent cx="5391150" cy="2657475"/>
+            <wp:effectExtent l="0" t="0" r="0" b="9525"/>
+            <wp:docPr id="2" name="Imagem 2"/>
             <wp:cNvGraphicFramePr>
               <a:graphicFrameLocks xmlns:a="http://schemas.openxmlformats.org/drawingml/2006/main" noChangeAspect="1"/>
             </wp:cNvGraphicFramePr>
@@ -219,7 +219,7 @@
                   <pic:spPr bwMode="auto">
                     <a:xfrm>
                       <a:off x="0" y="0"/>
-                      <a:ext cx="5400675" cy="1543050"/>
+                      <a:ext cx="5391150" cy="2657475"/>
                     </a:xfrm>
                     <a:prstGeom prst="rect">
                       <a:avLst/>
@@ -323,19 +323,7 @@
         <w:jc w:val="both"/>
       </w:pPr>
       <w:r>
-        <w:t xml:space="preserve">senha </w:t>
-      </w:r>
-      <w:r>
-        <w:t xml:space="preserve">– </w:t>
-      </w:r>
-      <w:r>
-        <w:t>Senha q</w:t>
-      </w:r>
-      <w:r>
-        <w:t xml:space="preserve">ue o usuário irá inserir ao se cadastrar. Será utilizado como </w:t>
-      </w:r>
-      <w:r>
-        <w:t>senha</w:t>
+        <w:t>senha – Senha que o usuário irá inserir ao se cadastrar. Será utilizado como senha</w:t>
       </w:r>
       <w:r>
         <w:t xml:space="preserve"> no login</w:t>
@@ -373,6 +361,151 @@
           <w:sz w:val="28"/>
           <w:szCs w:val="28"/>
         </w:rPr>
+        <w:t>tb_postagem</w:t>
+      </w:r>
+      <w:proofErr w:type="spellEnd"/>
+      <w:r>
+        <w:rPr>
+          <w:sz w:val="28"/>
+          <w:szCs w:val="28"/>
+        </w:rPr>
+        <w:t>:</w:t>
+      </w:r>
+    </w:p>
+    <w:p>
+      <w:pPr>
+        <w:jc w:val="both"/>
+      </w:pPr>
+      <w:proofErr w:type="spellStart"/>
+      <w:r>
+        <w:t>i</w:t>
+      </w:r>
+      <w:r>
+        <w:t>d_postagem</w:t>
+      </w:r>
+      <w:proofErr w:type="spellEnd"/>
+      <w:r>
+        <w:t xml:space="preserve"> – Chave primária da tabela.</w:t>
+      </w:r>
+    </w:p>
+    <w:p>
+      <w:pPr>
+        <w:jc w:val="both"/>
+      </w:pPr>
+      <w:proofErr w:type="spellStart"/>
+      <w:r>
+        <w:t>usuario_id</w:t>
+      </w:r>
+      <w:proofErr w:type="spellEnd"/>
+      <w:r>
+        <w:t xml:space="preserve"> – Chave estrangeira que </w:t>
+      </w:r>
+      <w:proofErr w:type="spellStart"/>
+      <w:r>
+        <w:t>referencia</w:t>
+      </w:r>
+      <w:proofErr w:type="spellEnd"/>
+      <w:r>
+        <w:t xml:space="preserve"> a tabela </w:t>
+      </w:r>
+      <w:proofErr w:type="spellStart"/>
+      <w:r>
+        <w:t>tb_usuario</w:t>
+      </w:r>
+      <w:proofErr w:type="spellEnd"/>
+      <w:r>
+        <w:t>.</w:t>
+      </w:r>
+    </w:p>
+    <w:p>
+      <w:pPr>
+        <w:jc w:val="both"/>
+      </w:pPr>
+      <w:proofErr w:type="spellStart"/>
+      <w:r>
+        <w:t>tema_id</w:t>
+      </w:r>
+      <w:proofErr w:type="spellEnd"/>
+      <w:r>
+        <w:t xml:space="preserve"> – Chave estrangeira que </w:t>
+      </w:r>
+      <w:proofErr w:type="spellStart"/>
+      <w:r>
+        <w:t>referencia</w:t>
+      </w:r>
+      <w:proofErr w:type="spellEnd"/>
+      <w:r>
+        <w:t xml:space="preserve"> a tabela </w:t>
+      </w:r>
+      <w:proofErr w:type="spellStart"/>
+      <w:r>
+        <w:t>tb_tema</w:t>
+      </w:r>
+      <w:proofErr w:type="spellEnd"/>
+      <w:r>
+        <w:t>.</w:t>
+      </w:r>
+    </w:p>
+    <w:p>
+      <w:pPr>
+        <w:jc w:val="both"/>
+      </w:pPr>
+      <w:r>
+        <w:lastRenderedPageBreak/>
+        <w:t>titulo – Título da postagem</w:t>
+      </w:r>
+      <w:r>
+        <w:t>.</w:t>
+      </w:r>
+    </w:p>
+    <w:p>
+      <w:pPr>
+        <w:jc w:val="both"/>
+      </w:pPr>
+      <w:r>
+        <w:t>texto – O corpo da</w:t>
+      </w:r>
+      <w:r>
+        <w:t xml:space="preserve"> postagem onde o usuário escreva o texto</w:t>
+      </w:r>
+      <w:r>
+        <w:t xml:space="preserve"> que quer postar.</w:t>
+      </w:r>
+    </w:p>
+    <w:p>
+      <w:pPr>
+        <w:jc w:val="both"/>
+      </w:pPr>
+      <w:proofErr w:type="spellStart"/>
+      <w:r>
+        <w:t>data_hora</w:t>
+      </w:r>
+      <w:proofErr w:type="spellEnd"/>
+      <w:r>
+        <w:t xml:space="preserve"> – Data e hora da postagem de acordo com o fuso horário do usuário que postou.</w:t>
+      </w:r>
+    </w:p>
+    <w:p>
+      <w:pPr>
+        <w:jc w:val="center"/>
+        <w:rPr>
+          <w:sz w:val="28"/>
+          <w:szCs w:val="28"/>
+        </w:rPr>
+      </w:pPr>
+      <w:r>
+        <w:rPr>
+          <w:sz w:val="28"/>
+          <w:szCs w:val="28"/>
+        </w:rPr>
+        <w:t xml:space="preserve">TABELA </w:t>
+      </w:r>
+      <w:proofErr w:type="spellStart"/>
+      <w:r>
+        <w:rPr>
+          <w:sz w:val="28"/>
+          <w:szCs w:val="28"/>
+        </w:rPr>
         <w:t>tb_</w:t>
       </w:r>
       <w:r>
@@ -380,7 +513,7 @@
           <w:sz w:val="28"/>
           <w:szCs w:val="28"/>
         </w:rPr>
-        <w:t>postagem</w:t>
+        <w:t>tema</w:t>
       </w:r>
       <w:proofErr w:type="spellEnd"/>
       <w:r>
@@ -400,233 +533,35 @@
         <w:t>i</w:t>
       </w:r>
       <w:r>
-        <w:t>d_postagem</w:t>
+        <w:t>d_tema</w:t>
+      </w:r>
+      <w:proofErr w:type="spellEnd"/>
+      <w:r>
+        <w:t xml:space="preserve"> – Chave primária da tabela.</w:t>
+      </w:r>
+    </w:p>
+    <w:p>
+      <w:pPr>
+        <w:jc w:val="both"/>
+      </w:pPr>
+      <w:proofErr w:type="spellStart"/>
+      <w:r>
+        <w:t>descricao</w:t>
       </w:r>
       <w:proofErr w:type="spellEnd"/>
       <w:r>
         <w:t xml:space="preserve"> – </w:t>
       </w:r>
-      <w:r>
-        <w:t>Chave primária da tabela.</w:t>
-      </w:r>
-    </w:p>
-    <w:p>
-      <w:pPr>
-        <w:jc w:val="both"/>
-      </w:pPr>
-      <w:proofErr w:type="spellStart"/>
-      <w:r>
-        <w:t>usuario_id</w:t>
-      </w:r>
-      <w:proofErr w:type="spellEnd"/>
-      <w:r>
-        <w:t xml:space="preserve"> – Chave estrangeira que referencia a tabela </w:t>
-      </w:r>
-      <w:proofErr w:type="spellStart"/>
-      <w:r>
-        <w:t>tb_usuario</w:t>
-      </w:r>
-      <w:proofErr w:type="spellEnd"/>
-      <w:r>
-        <w:t>.</w:t>
-      </w:r>
-    </w:p>
-    <w:p>
-      <w:pPr>
-        <w:jc w:val="both"/>
-      </w:pPr>
-      <w:proofErr w:type="spellStart"/>
-      <w:r>
-        <w:t>tema_id</w:t>
-      </w:r>
-      <w:proofErr w:type="spellEnd"/>
-      <w:r>
-        <w:t xml:space="preserve"> – </w:t>
-      </w:r>
-      <w:r>
-        <w:t xml:space="preserve">Chave estrangeira que </w:t>
-      </w:r>
-      <w:r>
-        <w:t>referencia</w:t>
-      </w:r>
-      <w:r>
-        <w:t xml:space="preserve"> a tabela </w:t>
-      </w:r>
-      <w:proofErr w:type="spellStart"/>
-      <w:r>
-        <w:t>tb_</w:t>
-      </w:r>
-      <w:r>
-        <w:t>tema</w:t>
-      </w:r>
-      <w:proofErr w:type="spellEnd"/>
-      <w:r>
-        <w:t>.</w:t>
-      </w:r>
-    </w:p>
-    <w:p>
-      <w:pPr>
-        <w:jc w:val="both"/>
-      </w:pPr>
-      <w:r>
-        <w:t>titulo – Título da postagem</w:t>
-      </w:r>
-      <w:r>
-        <w:t>.</w:t>
-      </w:r>
-    </w:p>
-    <w:p>
-      <w:pPr>
-        <w:jc w:val="both"/>
-      </w:pPr>
-      <w:r>
-        <w:t>texto – O corpo da</w:t>
-      </w:r>
-      <w:r>
-        <w:t xml:space="preserve"> postagem onde o usuário escreva o texto</w:t>
-      </w:r>
-      <w:r>
-        <w:t xml:space="preserve"> que quer postar.</w:t>
-      </w:r>
-    </w:p>
-    <w:p>
-      <w:pPr>
-        <w:jc w:val="both"/>
-      </w:pPr>
-      <w:r>
-        <w:t>referencia – Um arquivo qualquer (vídeo, imagem</w:t>
-      </w:r>
-      <w:r>
-        <w:t xml:space="preserve">, </w:t>
-      </w:r>
-      <w:proofErr w:type="spellStart"/>
-      <w:r>
-        <w:t>etc</w:t>
-      </w:r>
-      <w:proofErr w:type="spellEnd"/>
-      <w:r>
-        <w:t>) que o usuário queira anexar a sua postagem.</w:t>
-      </w:r>
-    </w:p>
-    <w:p>
-      <w:pPr>
-        <w:jc w:val="both"/>
-      </w:pPr>
-      <w:proofErr w:type="spellStart"/>
-      <w:r>
-        <w:lastRenderedPageBreak/>
-        <w:t>data_hora</w:t>
-      </w:r>
-      <w:proofErr w:type="spellEnd"/>
-      <w:r>
-        <w:t xml:space="preserve"> – Data e hora da postagem de acordo com o fuso horário do usuário que postou.</w:t>
-      </w:r>
-    </w:p>
-    <w:p>
-      <w:pPr>
-        <w:jc w:val="center"/>
-        <w:rPr>
-          <w:sz w:val="28"/>
-          <w:szCs w:val="28"/>
-        </w:rPr>
-      </w:pPr>
-      <w:r>
-        <w:rPr>
-          <w:sz w:val="28"/>
-          <w:szCs w:val="28"/>
-        </w:rPr>
-        <w:t xml:space="preserve">TABELA </w:t>
-      </w:r>
-      <w:proofErr w:type="spellStart"/>
-      <w:r>
-        <w:rPr>
-          <w:sz w:val="28"/>
-          <w:szCs w:val="28"/>
-        </w:rPr>
-        <w:t>tb_</w:t>
-      </w:r>
-      <w:r>
-        <w:rPr>
-          <w:sz w:val="28"/>
-          <w:szCs w:val="28"/>
-        </w:rPr>
-        <w:t>tema</w:t>
-      </w:r>
-      <w:proofErr w:type="spellEnd"/>
-      <w:r>
-        <w:rPr>
-          <w:sz w:val="28"/>
-          <w:szCs w:val="28"/>
-        </w:rPr>
-        <w:t>:</w:t>
-      </w:r>
-    </w:p>
-    <w:p>
-      <w:pPr>
-        <w:jc w:val="both"/>
-      </w:pPr>
-      <w:proofErr w:type="spellStart"/>
-      <w:r>
-        <w:t>i</w:t>
-      </w:r>
-      <w:r>
-        <w:t>d_tema</w:t>
-      </w:r>
-      <w:proofErr w:type="spellEnd"/>
-      <w:r>
-        <w:t xml:space="preserve"> – </w:t>
-      </w:r>
-      <w:r>
-        <w:t>Chave primária da tabela.</w:t>
-      </w:r>
-    </w:p>
-    <w:p>
-      <w:pPr>
-        <w:jc w:val="both"/>
-      </w:pPr>
-      <w:proofErr w:type="spellStart"/>
-      <w:r>
-        <w:t>nome_tema</w:t>
-      </w:r>
-      <w:proofErr w:type="spellEnd"/>
-      <w:r>
-        <w:t xml:space="preserve"> – O nome do tema que o usuário escolherá de acordo com o que quiser postar.</w:t>
-      </w:r>
-      <w:r>
-        <w:t xml:space="preserve"> </w:t>
-      </w:r>
-      <w:r>
-        <w:t>Não é obrigatório.</w:t>
-      </w:r>
-    </w:p>
-    <w:p>
-      <w:pPr>
-        <w:jc w:val="both"/>
-      </w:pPr>
-      <w:proofErr w:type="spellStart"/>
       <w:proofErr w:type="gramStart"/>
       <w:r>
-        <w:t>sub_tema</w:t>
-      </w:r>
-      <w:proofErr w:type="spellEnd"/>
+        <w:t xml:space="preserve">O </w:t>
+      </w:r>
+      <w:r>
+        <w:t>descrição</w:t>
+      </w:r>
       <w:proofErr w:type="gramEnd"/>
       <w:r>
-        <w:t xml:space="preserve"> – O subtema que</w:t>
-      </w:r>
-      <w:r>
-        <w:t xml:space="preserve"> </w:t>
-      </w:r>
-      <w:r>
-        <w:t xml:space="preserve">o </w:t>
-      </w:r>
-      <w:r>
-        <w:t>usuário escolherá de acordo com o que quiser postar</w:t>
-      </w:r>
-      <w:r>
-        <w:t xml:space="preserve"> após ter escolhido o tema principal.</w:t>
-      </w:r>
-      <w:r>
-        <w:t xml:space="preserve"> Não é obrigatório.</w:t>
+        <w:t xml:space="preserve"> do tema que o usuário escolherá de acordo com o que quiser postar.</w:t>
       </w:r>
     </w:p>
     <w:sectPr>

</xml_diff>